<commit_message>
Added pr 3 pr 4
</commit_message>
<xml_diff>
--- a/web2.docx
+++ b/web2.docx
@@ -2009,7 +2009,7 @@
       </w:pPr>
       <w:r>
         <w:drawing>
-          <wp:inline wp14:editId="26C84A90" wp14:anchorId="7AA2009A">
+          <wp:inline wp14:editId="25CDE3F0" wp14:anchorId="7AA2009A">
             <wp:extent cx="4874010" cy="2079176"/>
             <wp:effectExtent l="0" t="0" r="0" b="0"/>
             <wp:docPr id="871089775" name="drawing"/>
@@ -3248,6 +3248,133 @@
           <w:lang w:val="en-US"/>
         </w:rPr>
         <w:t>.</w:t>
+      </w:r>
+    </w:p>
+    <w:p>
+      <w:r>
+        <w:br w:type="page"/>
+      </w:r>
+    </w:p>
+    <w:p>
+      <w:pPr>
+        <w:pStyle w:val="a"/>
+        <w:spacing w:after="0" w:line="360" w:lineRule="auto"/>
+        <w:jc w:val="center"/>
+        <w:rPr>
+          <w:rFonts w:ascii="Times New Roman" w:hAnsi="Times New Roman" w:eastAsia="Times New Roman" w:cs="Times New Roman"/>
+          <w:noProof w:val="0"/>
+          <w:sz w:val="28"/>
+          <w:szCs w:val="28"/>
+          <w:lang w:val="en-US"/>
+        </w:rPr>
+      </w:pPr>
+      <w:r>
+        <w:rPr>
+          <w:rFonts w:ascii="Times New Roman" w:hAnsi="Times New Roman" w:eastAsia="Times New Roman" w:cs="Times New Roman"/>
+          <w:noProof w:val="0"/>
+          <w:sz w:val="28"/>
+          <w:szCs w:val="28"/>
+          <w:lang w:val="en-US"/>
+        </w:rPr>
+        <w:t>Додаток</w:t>
+      </w:r>
+      <w:r>
+        <w:rPr>
+          <w:rFonts w:ascii="Times New Roman" w:hAnsi="Times New Roman" w:eastAsia="Times New Roman" w:cs="Times New Roman"/>
+          <w:noProof w:val="0"/>
+          <w:sz w:val="28"/>
+          <w:szCs w:val="28"/>
+          <w:lang w:val="en-US"/>
+        </w:rPr>
+        <w:t xml:space="preserve"> А</w:t>
+      </w:r>
+    </w:p>
+    <w:p>
+      <w:pPr>
+        <w:pStyle w:val="a"/>
+        <w:spacing w:after="0" w:line="360" w:lineRule="auto"/>
+        <w:jc w:val="center"/>
+        <w:rPr>
+          <w:rFonts w:ascii="Times New Roman" w:hAnsi="Times New Roman" w:eastAsia="Times New Roman" w:cs="Times New Roman"/>
+          <w:noProof w:val="0"/>
+          <w:sz w:val="28"/>
+          <w:szCs w:val="28"/>
+          <w:lang w:val="en-US"/>
+        </w:rPr>
+      </w:pPr>
+    </w:p>
+    <w:p>
+      <w:pPr>
+        <w:pStyle w:val="a"/>
+        <w:spacing w:after="0" w:line="360" w:lineRule="auto"/>
+        <w:jc w:val="left"/>
+        <w:rPr>
+          <w:rFonts w:ascii="Times New Roman" w:hAnsi="Times New Roman" w:eastAsia="Times New Roman" w:cs="Times New Roman"/>
+          <w:noProof w:val="0"/>
+          <w:sz w:val="28"/>
+          <w:szCs w:val="28"/>
+          <w:lang w:val="en-US"/>
+        </w:rPr>
+      </w:pPr>
+      <w:r>
+        <w:rPr>
+          <w:rFonts w:ascii="Times New Roman" w:hAnsi="Times New Roman" w:eastAsia="Times New Roman" w:cs="Times New Roman"/>
+          <w:noProof w:val="0"/>
+          <w:sz w:val="28"/>
+          <w:szCs w:val="28"/>
+          <w:lang w:val="en-US"/>
+        </w:rPr>
+        <w:t>Посилання</w:t>
+      </w:r>
+      <w:r>
+        <w:rPr>
+          <w:rFonts w:ascii="Times New Roman" w:hAnsi="Times New Roman" w:eastAsia="Times New Roman" w:cs="Times New Roman"/>
+          <w:noProof w:val="0"/>
+          <w:sz w:val="28"/>
+          <w:szCs w:val="28"/>
+          <w:lang w:val="en-US"/>
+        </w:rPr>
+        <w:t xml:space="preserve"> </w:t>
+      </w:r>
+      <w:r>
+        <w:rPr>
+          <w:rFonts w:ascii="Times New Roman" w:hAnsi="Times New Roman" w:eastAsia="Times New Roman" w:cs="Times New Roman"/>
+          <w:noProof w:val="0"/>
+          <w:sz w:val="28"/>
+          <w:szCs w:val="28"/>
+          <w:lang w:val="en-US"/>
+        </w:rPr>
+        <w:t>на</w:t>
+      </w:r>
+      <w:r>
+        <w:rPr>
+          <w:rFonts w:ascii="Times New Roman" w:hAnsi="Times New Roman" w:eastAsia="Times New Roman" w:cs="Times New Roman"/>
+          <w:noProof w:val="0"/>
+          <w:sz w:val="28"/>
+          <w:szCs w:val="28"/>
+          <w:lang w:val="en-US"/>
+        </w:rPr>
+        <w:t xml:space="preserve"> </w:t>
+      </w:r>
+      <w:r>
+        <w:rPr>
+          <w:rFonts w:ascii="Times New Roman" w:hAnsi="Times New Roman" w:eastAsia="Times New Roman" w:cs="Times New Roman"/>
+          <w:noProof w:val="0"/>
+          <w:sz w:val="28"/>
+          <w:szCs w:val="28"/>
+          <w:lang w:val="en-US"/>
+        </w:rPr>
+        <w:t>сайт</w:t>
+      </w:r>
+      <w:r>
+        <w:rPr>
+          <w:rFonts w:ascii="Times New Roman" w:hAnsi="Times New Roman" w:eastAsia="Times New Roman" w:cs="Times New Roman"/>
+          <w:noProof w:val="0"/>
+          <w:sz w:val="28"/>
+          <w:szCs w:val="28"/>
+          <w:lang w:val="en-US"/>
+        </w:rPr>
+        <w:t>: https://tervild.github.io/webpractical/</w:t>
       </w:r>
     </w:p>
     <w:sectPr>
@@ -3685,7 +3812,7 @@
     <w:uiPriority w:val="0"/>
     <w:name w:val="Normal"/>
     <w:qFormat/>
-    <w:rsid w:val="520CBB81"/>
+    <w:rsid w:val="04DE388F"/>
     <w:rPr>
       <w:noProof w:val="0"/>
       <w:lang w:val="uk-UA"/>
@@ -3723,7 +3850,7 @@
     <w:basedOn w:val="a"/>
     <w:link w:val="a4"/>
     <w:qFormat/>
-    <w:rsid w:val="520CBB81"/>
+    <w:rsid w:val="04DE388F"/>
     <w:rPr>
       <w:rFonts w:ascii="Times New Roman" w:hAnsi="Times New Roman" w:eastAsia="Times New Roman" w:cs="Times New Roman"/>
       <w:sz w:val="28"/>
@@ -3753,7 +3880,7 @@
     <w:basedOn w:val="a"/>
     <w:semiHidden/>
     <w:unhideWhenUsed/>
-    <w:rsid w:val="520CBB81"/>
+    <w:rsid w:val="04DE388F"/>
     <w:rPr>
       <w:rFonts w:ascii="Times New Roman" w:hAnsi="Times New Roman" w:eastAsia="Times New Roman" w:cs="Times New Roman"/>
       <w:sz w:val="24"/>

</xml_diff>